<commit_message>
install cloudnative operator and create an instance of the db
</commit_message>
<xml_diff>
--- a/automate/kustomize/deploy postgres.docx
+++ b/automate/kustomize/deploy postgres.docx
@@ -10,35 +10,30 @@
     <w:p/>
     <w:p>
       <w:r>
-        <w:t>D</w:t>
-      </w:r>
-      <w:r>
-        <w:t>eploy</w:t>
-      </w:r>
-      <w:r>
-        <w:t xml:space="preserve">ing </w:t>
-      </w:r>
-      <w:r>
-        <w:t xml:space="preserve">multiple PostgreSQL databases in Kubernetes within a single Kubernetes cluster while using multiple namespaces efficiently manages resources while maintaining isolation between different applications, such as the </w:t>
-      </w:r>
-      <w:r>
-        <w:t>DICOM</w:t>
-      </w:r>
-      <w:r>
-        <w:t xml:space="preserve"> and </w:t>
-      </w:r>
-      <w:proofErr w:type="spellStart"/>
-      <w:r>
-        <w:t>K</w:t>
-      </w:r>
-      <w:r>
-        <w:t>eycloak</w:t>
+        <w:t xml:space="preserve">Deploying multiple PostgreSQL databases in Kubernetes within a single Kubernetes cluster while using multiple namespaces efficiently manages resources while maintaining isolation between different applications, such as the DICOM and </w:t>
+      </w:r>
+      <w:proofErr w:type="spellStart"/>
+      <w:r>
+        <w:t>Keycloak</w:t>
       </w:r>
       <w:proofErr w:type="spellEnd"/>
       <w:r>
         <w:t xml:space="preserve"> databases.</w:t>
       </w:r>
     </w:p>
+    <w:p>
+      <w:r>
+        <w:t xml:space="preserve">Implementation based on info found at this url: </w:t>
+      </w:r>
+      <w:hyperlink r:id="rId4" w:history="1">
+        <w:r>
+          <w:rPr>
+            <w:rStyle w:val="Hyperlink"/>
+          </w:rPr>
+          <w:t>https://www.enterprisedb.com/blog/how-deploy-pgadmin-kubernetes</w:t>
+        </w:r>
+      </w:hyperlink>
+    </w:p>
     <w:p/>
     <w:p>
       <w:r>
@@ -84,13 +79,7 @@
     </w:p>
     <w:p>
       <w:r>
-        <w:t>2. Efficient Resource Usage: A single Kubernetes cluster allows for shared compute resources, reducing the overhead compared to managing separate clusters for each application</w:t>
-      </w:r>
-      <w:r>
-        <w:t xml:space="preserve"> and is appropriate in a development environment</w:t>
-      </w:r>
-      <w:r>
-        <w:t>.</w:t>
+        <w:t>2. Efficient Resource Usage: A single Kubernetes cluster allows for shared compute resources, reducing the overhead compared to managing separate clusters for each application and is appropriate in a development environment.</w:t>
       </w:r>
     </w:p>
     <w:p>
@@ -139,10 +128,7 @@
     </w:p>
     <w:p>
       <w:r>
-        <w:t xml:space="preserve">1. Namespace Creation: </w:t>
-      </w:r>
-      <w:r>
-        <w:t>.\deploy.ps1</w:t>
+        <w:t>1. Namespace Creation: .\deploy.ps1</w:t>
       </w:r>
     </w:p>
     <w:p>
@@ -228,16 +214,7 @@
     <w:p/>
     <w:p>
       <w:r>
-        <w:lastRenderedPageBreak/>
-        <w:t xml:space="preserve">2. Operator Deployment: </w:t>
-      </w:r>
-      <w:proofErr w:type="gramStart"/>
-      <w:r>
-        <w:t>also</w:t>
-      </w:r>
-      <w:proofErr w:type="gramEnd"/>
-      <w:r>
-        <w:t xml:space="preserve"> in .\deploy.ps1</w:t>
+        <w:t>2. Operator Deployment: also in .\deploy.ps1</w:t>
       </w:r>
     </w:p>
     <w:p>
@@ -271,15 +248,7 @@
       </w:r>
       <w:proofErr w:type="spellEnd"/>
       <w:r>
-        <w:t xml:space="preserve"> build --enable-</w:t>
-      </w:r>
-      <w:proofErr w:type="gramStart"/>
-      <w:r>
-        <w:t>helm .</w:t>
-      </w:r>
-      <w:proofErr w:type="gramEnd"/>
-      <w:r>
-        <w:t xml:space="preserve">/operator | </w:t>
+        <w:t xml:space="preserve"> build --enable-helm ./operator | </w:t>
       </w:r>
       <w:proofErr w:type="spellStart"/>
       <w:r>
@@ -302,16 +271,7 @@
     </w:p>
     <w:p>
       <w:r>
-        <w:t xml:space="preserve">  </w:t>
-      </w:r>
-      <w:r>
-        <w:t xml:space="preserve"> </w:t>
-      </w:r>
-      <w:r>
-        <w:t>Each PostgreSQL database is deployed using its own script</w:t>
-      </w:r>
-      <w:r>
-        <w:t xml:space="preserve"> and </w:t>
+        <w:t xml:space="preserve">   Each PostgreSQL database is deployed using its own script and </w:t>
       </w:r>
       <w:proofErr w:type="spellStart"/>
       <w:r>
@@ -319,10 +279,7 @@
       </w:r>
       <w:proofErr w:type="spellEnd"/>
       <w:r>
-        <w:t xml:space="preserve"> folder structure</w:t>
-      </w:r>
-      <w:r>
-        <w:t>:</w:t>
+        <w:t xml:space="preserve"> folder structure:</w:t>
       </w:r>
     </w:p>
     <w:p>
@@ -340,15 +297,7 @@
       </w:r>
       <w:proofErr w:type="spellEnd"/>
       <w:r>
-        <w:t xml:space="preserve"> build --enable-</w:t>
-      </w:r>
-      <w:proofErr w:type="gramStart"/>
-      <w:r>
-        <w:t>helm .</w:t>
-      </w:r>
-      <w:proofErr w:type="gramEnd"/>
-      <w:r>
-        <w:t>/base/</w:t>
+        <w:t xml:space="preserve"> build --enable-helm ./base/</w:t>
       </w:r>
       <w:proofErr w:type="spellStart"/>
       <w:r>
@@ -390,15 +339,7 @@
       </w:r>
       <w:proofErr w:type="spellEnd"/>
       <w:r>
-        <w:t xml:space="preserve"> build --enable-</w:t>
-      </w:r>
-      <w:proofErr w:type="gramStart"/>
-      <w:r>
-        <w:t>helm .</w:t>
-      </w:r>
-      <w:proofErr w:type="gramEnd"/>
-      <w:r>
-        <w:t>/base/</w:t>
+        <w:t xml:space="preserve"> build --enable-helm ./base/</w:t>
       </w:r>
       <w:proofErr w:type="spellStart"/>
       <w:r>
@@ -428,10 +369,7 @@
       </w:r>
       <w:proofErr w:type="spellEnd"/>
       <w:r>
-        <w:t xml:space="preserve"> Setup: </w:t>
-      </w:r>
-      <w:r>
-        <w:t>Optional</w:t>
+        <w:t xml:space="preserve"> Setup: Optional</w:t>
       </w:r>
     </w:p>
     <w:p>
@@ -480,6 +418,7 @@
         <w:rPr>
           <w:noProof/>
         </w:rPr>
+        <w:lastRenderedPageBreak/>
         <w:drawing>
           <wp:inline distT="0" distB="0" distL="0" distR="0" wp14:anchorId="6178E39B" wp14:editId="75C0A4D8">
             <wp:extent cx="5731510" cy="2080260"/>
@@ -496,7 +435,7 @@
                     <pic:cNvPicPr/>
                   </pic:nvPicPr>
                   <pic:blipFill>
-                    <a:blip r:embed="rId4"/>
+                    <a:blip r:embed="rId5"/>
                     <a:stretch>
                       <a:fillRect/>
                     </a:stretch>
@@ -519,7 +458,6 @@
     </w:p>
     <w:p>
       <w:r>
-        <w:lastRenderedPageBreak/>
         <w:t>.\deploy-dicom.ps1</w:t>
       </w:r>
     </w:p>
@@ -544,7 +482,7 @@
                     <pic:cNvPicPr/>
                   </pic:nvPicPr>
                   <pic:blipFill>
-                    <a:blip r:embed="rId5"/>
+                    <a:blip r:embed="rId6"/>
                     <a:stretch>
                       <a:fillRect/>
                     </a:stretch>
@@ -591,7 +529,7 @@
                     <pic:cNvPicPr/>
                   </pic:nvPicPr>
                   <pic:blipFill>
-                    <a:blip r:embed="rId6"/>
+                    <a:blip r:embed="rId7"/>
                     <a:stretch>
                       <a:fillRect/>
                     </a:stretch>
@@ -626,6 +564,9 @@
     </w:p>
     <w:p>
       <w:r>
+        <w:rPr>
+          <w:noProof/>
+        </w:rPr>
         <w:drawing>
           <wp:inline distT="0" distB="0" distL="0" distR="0" wp14:anchorId="7C33F5EB" wp14:editId="7DF1D2A7">
             <wp:extent cx="5731510" cy="450215"/>
@@ -642,7 +583,7 @@
                     <pic:cNvPicPr/>
                   </pic:nvPicPr>
                   <pic:blipFill>
-                    <a:blip r:embed="rId7"/>
+                    <a:blip r:embed="rId8"/>
                     <a:stretch>
                       <a:fillRect/>
                     </a:stretch>
@@ -691,6 +632,9 @@
     </w:p>
     <w:p>
       <w:r>
+        <w:rPr>
+          <w:noProof/>
+        </w:rPr>
         <w:drawing>
           <wp:inline distT="0" distB="0" distL="0" distR="0" wp14:anchorId="16CE8D61" wp14:editId="703E547C">
             <wp:extent cx="5731510" cy="654050"/>
@@ -707,7 +651,7 @@
                     <pic:cNvPicPr/>
                   </pic:nvPicPr>
                   <pic:blipFill>
-                    <a:blip r:embed="rId8"/>
+                    <a:blip r:embed="rId9"/>
                     <a:stretch>
                       <a:fillRect/>
                     </a:stretch>
@@ -1679,6 +1623,17 @@
       <w:spacing w:val="5"/>
     </w:rPr>
   </w:style>
+  <w:style w:type="character" w:styleId="Hyperlink">
+    <w:name w:val="Hyperlink"/>
+    <w:basedOn w:val="DefaultParagraphFont"/>
+    <w:uiPriority w:val="99"/>
+    <w:unhideWhenUsed/>
+    <w:rsid w:val="004A46E3"/>
+    <w:rPr>
+      <w:color w:val="467886" w:themeColor="hyperlink"/>
+      <w:u w:val="single"/>
+    </w:rPr>
+  </w:style>
 </w:styles>
 </file>
 

</xml_diff>